<commit_message>
updated resume and expanded the lighting page -Brandon
</commit_message>
<xml_diff>
--- a/data/Lysholm, Brandon - Resume.docx
+++ b/data/Lysholm, Brandon - Resume.docx
@@ -80,18 +80,7 @@
                 <w:szCs w:val="22"/>
                 <w:lang w:val="en-US" w:eastAsia="en-US" w:bidi="ar-SA"/>
               </w:rPr>
-              <w:t xml:space="preserve">Saskatoon, </w:t>
-            </w:r>
-            <w:r>
-              <w:rPr>
-                <w:rFonts w:eastAsia="Calibri" w:cs=""/>
-                <w:color w:themeColor="text1" w:themeTint="a6" w:val="595959"/>
-                <w:kern w:val="0"/>
-                <w:sz w:val="22"/>
-                <w:szCs w:val="22"/>
-                <w:lang w:val="en-US" w:eastAsia="en-US" w:bidi="ar-SA"/>
-              </w:rPr>
-              <w:t>Sk</w:t>
+              <w:t>Saskatoon, Sk</w:t>
             </w:r>
           </w:p>
           <w:p>
@@ -269,8 +258,8 @@
                     <w:spacing w:before="0" w:after="0"/>
                     <w:jc w:val="start"/>
                     <w:rPr>
-                      <w:rFonts w:ascii="Calibri" w:hAnsi="Calibri" w:eastAsia="Calibri" w:cs=""/>
-                      <w:color w:themeColor="text1" w:themeTint="a6" w:val="595959"/>
+                      <w:rFonts w:ascii="Calibri" w:hAnsi="Calibri" w:eastAsia="Calibri"/>
+                      <w:color w:themeColor="dark1" w:themeTint="a6" w:val="595959"/>
                       <w:kern w:val="0"/>
                       <w:sz w:val="22"/>
                       <w:szCs w:val="22"/>
@@ -279,14 +268,14 @@
                   </w:pPr>
                   <w:r>
                     <w:rPr>
-                      <w:rFonts w:eastAsia="Calibri" w:cs=""/>
-                      <w:color w:themeColor="text1" w:themeTint="a6" w:val="595959"/>
+                      <w:rFonts w:eastAsia="Calibri"/>
+                      <w:color w:themeColor="dark1" w:themeTint="a6" w:val="595959"/>
                       <w:kern w:val="0"/>
                       <w:sz w:val="22"/>
                       <w:szCs w:val="22"/>
                       <w:lang w:val="en-US" w:eastAsia="en-US" w:bidi="ar-SA"/>
                     </w:rPr>
-                    <w:t>Experienced in setting up, troubleshooting and mixing audio for onsite and online services</w:t>
+                    <w:t>Experienced in using, troubleshooting, and maintaining all aspects of A/V equipment for church services.</w:t>
                   </w:r>
                 </w:p>
                 <w:p>
@@ -301,8 +290,8 @@
                     <w:spacing w:before="0" w:after="0"/>
                     <w:jc w:val="start"/>
                     <w:rPr>
-                      <w:rFonts w:ascii="Calibri" w:hAnsi="Calibri" w:eastAsia="Calibri" w:cs=""/>
-                      <w:color w:themeColor="text1" w:themeTint="a6" w:val="595959"/>
+                      <w:rFonts w:ascii="Calibri" w:hAnsi="Calibri" w:eastAsia="Calibri"/>
+                      <w:color w:themeColor="dark1" w:themeTint="a6" w:val="595959"/>
                       <w:kern w:val="0"/>
                       <w:sz w:val="22"/>
                       <w:szCs w:val="22"/>
@@ -311,78 +300,28 @@
                   </w:pPr>
                   <w:r>
                     <w:rPr>
-                      <w:rFonts w:eastAsia="Calibri" w:cs=""/>
-                      <w:color w:themeColor="text1" w:themeTint="a6" w:val="595959"/>
+                      <w:rFonts w:eastAsia="Calibri"/>
+                      <w:color w:themeColor="dark1" w:themeTint="a6" w:val="595959"/>
                       <w:kern w:val="0"/>
                       <w:sz w:val="22"/>
                       <w:szCs w:val="22"/>
                       <w:lang w:val="en-US" w:eastAsia="en-US" w:bidi="ar-SA"/>
                     </w:rPr>
-                    <w:t>Experienced in setting up and programming lights, including moving head light fixtures</w:t>
+                    <w:t>Served in various Christian A/V contexts, with several years of leadership in larger congregations.</w:t>
                   </w:r>
                 </w:p>
                 <w:p>
                   <w:pPr>
                     <w:pStyle w:val="ListBullet"/>
-                    <w:widowControl/>
                     <w:numPr>
                       <w:ilvl w:val="0"/>
                       <w:numId w:val="2"/>
                     </w:numPr>
-                    <w:suppressAutoHyphens w:val="true"/>
-                    <w:spacing w:before="0" w:after="0"/>
-                    <w:jc w:val="start"/>
-                    <w:rPr>
-                      <w:rFonts w:ascii="Calibri" w:hAnsi="Calibri" w:eastAsia="Calibri" w:cs=""/>
-                      <w:color w:themeColor="text1" w:themeTint="a6" w:val="595959"/>
-                      <w:kern w:val="0"/>
-                      <w:sz w:val="22"/>
-                      <w:szCs w:val="22"/>
-                      <w:lang w:val="en-US" w:eastAsia="en-US" w:bidi="ar-SA"/>
-                    </w:rPr>
+                    <w:rPr/>
                   </w:pPr>
                   <w:r>
-                    <w:rPr>
-                      <w:rFonts w:eastAsia="Calibri" w:cs=""/>
-                      <w:color w:themeColor="text1" w:themeTint="a6" w:val="595959"/>
-                      <w:kern w:val="0"/>
-                      <w:sz w:val="22"/>
-                      <w:szCs w:val="22"/>
-                      <w:lang w:val="en-US" w:eastAsia="en-US" w:bidi="ar-SA"/>
-                    </w:rPr>
-                    <w:t>Experienced in setting up and using video streaming equipment, including video switchers and an assortment of cameras</w:t>
-                  </w:r>
-                </w:p>
-                <w:p>
-                  <w:pPr>
-                    <w:pStyle w:val="ListBullet"/>
-                    <w:widowControl/>
-                    <w:numPr>
-                      <w:ilvl w:val="0"/>
-                      <w:numId w:val="2"/>
-                    </w:numPr>
-                    <w:suppressAutoHyphens w:val="true"/>
-                    <w:spacing w:before="0" w:after="0"/>
-                    <w:jc w:val="start"/>
-                    <w:rPr>
-                      <w:rFonts w:ascii="Calibri" w:hAnsi="Calibri" w:eastAsia="Calibri" w:cs=""/>
-                      <w:color w:themeColor="text1" w:themeTint="a6" w:val="595959"/>
-                      <w:kern w:val="0"/>
-                      <w:sz w:val="22"/>
-                      <w:szCs w:val="22"/>
-                      <w:lang w:val="en-US" w:eastAsia="en-US" w:bidi="ar-SA"/>
-                    </w:rPr>
-                  </w:pPr>
-                  <w:r>
-                    <w:rPr>
-                      <w:rFonts w:eastAsia="Calibri" w:cs=""/>
-                      <w:color w:themeColor="text1" w:themeTint="a6" w:val="595959"/>
-                      <w:kern w:val="0"/>
-                      <w:sz w:val="22"/>
-                      <w:szCs w:val="22"/>
-                      <w:lang w:val="en-US" w:eastAsia="en-US" w:bidi="ar-SA"/>
-                    </w:rPr>
-                    <w:t>Experienced in using tech in innovative ways to create an immersive and theologically meaningful worship experience.</w:t>
+                    <w:rPr/>
+                    <w:t>Several years experience in leading a team of volunteers, including recruitment and training.</w:t>
                   </w:r>
                 </w:p>
               </w:tc>
@@ -406,8 +345,8 @@
                     <w:spacing w:before="0" w:after="0"/>
                     <w:jc w:val="start"/>
                     <w:rPr>
-                      <w:rFonts w:ascii="Calibri" w:hAnsi="Calibri" w:eastAsia="Calibri" w:cs=""/>
-                      <w:color w:themeColor="text1" w:themeTint="a6" w:val="595959"/>
+                      <w:rFonts w:ascii="Calibri" w:hAnsi="Calibri" w:eastAsia="Calibri"/>
+                      <w:color w:themeColor="dark1" w:themeTint="a6" w:val="595959"/>
                       <w:kern w:val="0"/>
                       <w:sz w:val="22"/>
                       <w:szCs w:val="22"/>
@@ -416,14 +355,25 @@
                   </w:pPr>
                   <w:r>
                     <w:rPr>
-                      <w:rFonts w:eastAsia="Calibri" w:cs=""/>
-                      <w:color w:themeColor="text1" w:themeTint="a6" w:val="595959"/>
+                      <w:rFonts w:eastAsia="Calibri"/>
+                      <w:color w:themeColor="dark1" w:themeTint="a6" w:val="595959"/>
                       <w:kern w:val="0"/>
                       <w:sz w:val="22"/>
                       <w:szCs w:val="22"/>
                       <w:lang w:val="en-US" w:eastAsia="en-US" w:bidi="ar-SA"/>
                     </w:rPr>
-                    <w:t>Experienced in leading a team of volunteers, including recruitment and training</w:t>
+                    <w:t>Passionate about</w:t>
+                  </w:r>
+                  <w:r>
+                    <w:rPr>
+                      <w:rFonts w:eastAsia="Calibri"/>
+                      <w:color w:themeColor="dark1" w:themeTint="a6" w:val="595959"/>
+                      <w:kern w:val="0"/>
+                      <w:sz w:val="22"/>
+                      <w:szCs w:val="22"/>
+                      <w:lang w:val="en-US" w:eastAsia="en-US" w:bidi="ar-SA"/>
+                    </w:rPr>
+                    <w:t xml:space="preserve"> using tech in innovative ways to create an immersive and theologically meaningful worship experience.</w:t>
                   </w:r>
                 </w:p>
                 <w:p>
@@ -438,8 +388,8 @@
                     <w:spacing w:before="0" w:after="0"/>
                     <w:jc w:val="start"/>
                     <w:rPr>
-                      <w:rFonts w:ascii="Calibri" w:hAnsi="Calibri" w:eastAsia="Calibri" w:cs=""/>
-                      <w:color w:themeColor="text1" w:themeTint="a6" w:val="595959"/>
+                      <w:rFonts w:ascii="Calibri" w:hAnsi="Calibri" w:eastAsia="Calibri"/>
+                      <w:color w:themeColor="dark1" w:themeTint="a6" w:val="595959"/>
                       <w:kern w:val="0"/>
                       <w:sz w:val="22"/>
                       <w:szCs w:val="22"/>
@@ -448,14 +398,25 @@
                   </w:pPr>
                   <w:r>
                     <w:rPr>
-                      <w:rFonts w:eastAsia="Calibri" w:cs=""/>
-                      <w:color w:themeColor="text1" w:themeTint="a6" w:val="595959"/>
+                      <w:rFonts w:eastAsia="Calibri"/>
+                      <w:color w:themeColor="dark1" w:themeTint="a6" w:val="595959"/>
                       <w:kern w:val="0"/>
                       <w:sz w:val="22"/>
                       <w:szCs w:val="22"/>
                       <w:lang w:val="en-US" w:eastAsia="en-US" w:bidi="ar-SA"/>
                     </w:rPr>
                     <w:t>High tech literacy, with the ability to quickly pick up new tech</w:t>
+                  </w:r>
+                  <w:r>
+                    <w:rPr>
+                      <w:rFonts w:eastAsia="Calibri"/>
+                      <w:color w:themeColor="dark1" w:themeTint="a6" w:val="595959"/>
+                      <w:kern w:val="0"/>
+                      <w:sz w:val="22"/>
+                      <w:szCs w:val="22"/>
+                      <w:lang w:val="en-US" w:eastAsia="en-US" w:bidi="ar-SA"/>
+                    </w:rPr>
+                    <w:t>.</w:t>
                   </w:r>
                 </w:p>
                 <w:p>
@@ -470,8 +431,8 @@
                     <w:spacing w:before="0" w:after="0"/>
                     <w:jc w:val="start"/>
                     <w:rPr>
-                      <w:rFonts w:ascii="Calibri" w:hAnsi="Calibri" w:eastAsia="Calibri" w:cs=""/>
-                      <w:color w:themeColor="text1" w:themeTint="a6" w:val="595959"/>
+                      <w:rFonts w:ascii="Calibri" w:hAnsi="Calibri" w:eastAsia="Calibri"/>
+                      <w:color w:themeColor="dark1" w:themeTint="a6" w:val="595959"/>
                       <w:kern w:val="0"/>
                       <w:sz w:val="22"/>
                       <w:szCs w:val="22"/>
@@ -488,6 +449,17 @@
                       <w:lang w:val="en-US" w:eastAsia="en-US" w:bidi="ar-SA"/>
                     </w:rPr>
                     <w:t>Knowledge of various programming languages, including several web development frameworks</w:t>
+                  </w:r>
+                  <w:r>
+                    <w:rPr>
+                      <w:rFonts w:eastAsia="Calibri" w:cs=""/>
+                      <w:color w:themeColor="text1" w:themeTint="a6" w:val="595959"/>
+                      <w:kern w:val="0"/>
+                      <w:sz w:val="22"/>
+                      <w:szCs w:val="22"/>
+                      <w:lang w:val="en-US" w:eastAsia="en-US" w:bidi="ar-SA"/>
+                    </w:rPr>
+                    <w:t>.</w:t>
                   </w:r>
                 </w:p>
               </w:tc>
@@ -645,12 +617,19 @@
               <w:suppressAutoHyphens w:val="true"/>
               <w:spacing w:before="0" w:after="0"/>
               <w:jc w:val="start"/>
-              <w:rPr/>
+              <w:rPr>
+                <w:rFonts w:eastAsia="Calibri"/>
+                <w:color w:themeColor="dark1" w:themeTint="a6" w:val="595959"/>
+                <w:kern w:val="0"/>
+                <w:sz w:val="22"/>
+                <w:szCs w:val="22"/>
+                <w:lang w:val="en-US" w:eastAsia="en-US" w:bidi="ar-SA"/>
+              </w:rPr>
             </w:pPr>
             <w:r>
               <w:rPr>
-                <w:rFonts w:eastAsia="Calibri" w:cs=""/>
-                <w:color w:themeColor="text1" w:themeTint="a6" w:val="595959"/>
+                <w:rFonts w:eastAsia="Calibri"/>
+                <w:color w:themeColor="dark1" w:themeTint="a6" w:val="595959"/>
                 <w:kern w:val="0"/>
                 <w:sz w:val="22"/>
                 <w:szCs w:val="22"/>
@@ -670,12 +649,19 @@
               <w:suppressAutoHyphens w:val="true"/>
               <w:spacing w:before="0" w:after="0"/>
               <w:jc w:val="start"/>
-              <w:rPr/>
+              <w:rPr>
+                <w:rFonts w:eastAsia="Calibri"/>
+                <w:color w:themeColor="dark1" w:themeTint="a6" w:val="595959"/>
+                <w:kern w:val="0"/>
+                <w:sz w:val="22"/>
+                <w:szCs w:val="22"/>
+                <w:lang w:val="en-US" w:eastAsia="en-US" w:bidi="ar-SA"/>
+              </w:rPr>
             </w:pPr>
             <w:r>
               <w:rPr>
-                <w:rFonts w:eastAsia="Calibri" w:cs=""/>
-                <w:color w:themeColor="text1" w:themeTint="a6" w:val="595959"/>
+                <w:rFonts w:eastAsia="Calibri"/>
+                <w:color w:themeColor="dark1" w:themeTint="a6" w:val="595959"/>
                 <w:kern w:val="0"/>
                 <w:sz w:val="22"/>
                 <w:szCs w:val="22"/>
@@ -696,8 +682,8 @@
               <w:spacing w:before="0" w:after="240"/>
               <w:jc w:val="start"/>
               <w:rPr>
-                <w:rFonts w:ascii="Calibri" w:hAnsi="Calibri" w:eastAsia="Calibri" w:cs=""/>
-                <w:color w:themeColor="text1" w:themeTint="a6" w:val="595959"/>
+                <w:rFonts w:ascii="Calibri" w:hAnsi="Calibri" w:eastAsia="Calibri"/>
+                <w:color w:themeColor="dark1" w:themeTint="a6" w:val="595959"/>
                 <w:kern w:val="0"/>
                 <w:sz w:val="22"/>
                 <w:szCs w:val="22"/>
@@ -713,7 +699,18 @@
                 <w:szCs w:val="22"/>
                 <w:lang w:val="en-US" w:eastAsia="en-US" w:bidi="ar-SA"/>
               </w:rPr>
-              <w:t>Ran tech for church rentals.</w:t>
+              <w:t xml:space="preserve">Ran tech for church rentals, </w:t>
+            </w:r>
+            <w:r>
+              <w:rPr>
+                <w:rFonts w:eastAsia="Calibri" w:cs=""/>
+                <w:color w:themeColor="text1" w:themeTint="a6" w:val="595959"/>
+                <w:kern w:val="0"/>
+                <w:sz w:val="22"/>
+                <w:szCs w:val="22"/>
+                <w:lang w:val="en-US" w:eastAsia="en-US" w:bidi="ar-SA"/>
+              </w:rPr>
+              <w:t>primarily lighting for larger secular events and concerts in churches using Onyx.</w:t>
             </w:r>
           </w:p>
           <w:p>
@@ -878,14 +875,12 @@
               <w:widowControl/>
               <w:numPr>
                 <w:ilvl w:val="0"/>
-                <w:numId w:val="2"/>
+                <w:numId w:val="0"/>
               </w:numPr>
               <w:suppressAutoHyphens w:val="true"/>
               <w:spacing w:before="0" w:after="0"/>
+              <w:ind w:hanging="0" w:start="360"/>
               <w:jc w:val="start"/>
-              <w:rPr/>
-            </w:pPr>
-            <w:r>
               <w:rPr>
                 <w:rFonts w:eastAsia="Calibri" w:cs=""/>
                 <w:color w:themeColor="text1" w:themeTint="a6" w:val="595959"/>
@@ -894,7 +889,9 @@
                 <w:szCs w:val="22"/>
                 <w:lang w:val="en-US" w:eastAsia="en-US" w:bidi="ar-SA"/>
               </w:rPr>
-              <w:t>Migrated one lighting setup from using a physical lighting board to digital lighting setup using MyDMX 3.0.</w:t>
+            </w:pPr>
+            <w:r>
+              <w:rPr/>
             </w:r>
           </w:p>
           <w:p>
@@ -2053,7 +2050,7 @@
               <wp:positionV relativeFrom="page">
                 <wp:posOffset>1739900</wp:posOffset>
               </wp:positionV>
-              <wp:extent cx="7952105" cy="0"/>
+              <wp:extent cx="7952740" cy="0"/>
               <wp:effectExtent l="0" t="3810" r="0" b="3810"/>
               <wp:wrapNone/>
               <wp:docPr id="1" name="Straight Connector 5" descr="Header dividing line"/>
@@ -2064,7 +2061,7 @@
                     <wps:spPr>
                       <a:xfrm>
                         <a:off x="0" y="0"/>
-                        <a:ext cx="7952040" cy="0"/>
+                        <a:ext cx="7952760" cy="0"/>
                       </a:xfrm>
                       <a:prstGeom prst="line">
                         <a:avLst/>
@@ -2099,7 +2096,7 @@
         </mc:Choice>
         <mc:Fallback>
           <w:pict>
-            <v:line id="shape_0" from="-3.65pt,137pt" to="622.45pt,137pt" ID="Straight Connector 5" stroked="t" o:allowincell="f" style="position:absolute;mso-position-horizontal:center;mso-position-horizontal-relative:page;mso-position-vertical-relative:page" wp14:anchorId="62318F37">
+            <v:line id="shape_0" from="-7.1pt,137pt" to="619.05pt,137pt" ID="Straight Connector 5" stroked="t" o:allowincell="f" style="position:absolute;mso-position-horizontal:center;mso-position-horizontal-relative:page;mso-position-vertical-relative:page" wp14:anchorId="62318F37">
               <v:stroke color="#595959" weight="6480" joinstyle="miter" endcap="flat"/>
               <v:fill o:detectmouseclick="t" on="false"/>
               <w10:wrap type="none"/>
@@ -4505,9 +4502,8 @@
     <w:rsid w:val="002647d3"/>
     <w:rPr/>
   </w:style>
-  <w:style w:type="character" w:styleId="EndnoteCharactersuser">
-    <w:name w:val="Endnote Characters (user)"/>
-    <w:basedOn w:val="DefaultParagraphFont"/>
+  <w:style w:type="character" w:styleId="EndnoteCharacters">
+    <w:name w:val="Endnote Characters"/>
     <w:uiPriority w:val="99"/>
     <w:semiHidden/>
     <w:unhideWhenUsed/>
@@ -4517,8 +4513,8 @@
       <w:vertAlign w:val="superscript"/>
     </w:rPr>
   </w:style>
-  <w:style w:type="character" w:styleId="EndnoteCharacters">
-    <w:name w:val="Endnote Characters"/>
+  <w:style w:type="character" w:styleId="EndnoteCharactersuser">
+    <w:name w:val="Endnote Characters (user)"/>
     <w:qFormat/>
     <w:rPr>
       <w:vertAlign w:val="superscript"/>
@@ -4542,9 +4538,8 @@
       <w:u w:val="single"/>
     </w:rPr>
   </w:style>
-  <w:style w:type="character" w:styleId="FootnoteCharactersuser">
-    <w:name w:val="Footnote Characters (user)"/>
-    <w:basedOn w:val="DefaultParagraphFont"/>
+  <w:style w:type="character" w:styleId="FootnoteCharacters">
+    <w:name w:val="Footnote Characters"/>
     <w:uiPriority w:val="99"/>
     <w:semiHidden/>
     <w:unhideWhenUsed/>
@@ -4554,8 +4549,8 @@
       <w:vertAlign w:val="superscript"/>
     </w:rPr>
   </w:style>
-  <w:style w:type="character" w:styleId="FootnoteCharacters">
-    <w:name w:val="Footnote Characters"/>
+  <w:style w:type="character" w:styleId="FootnoteCharactersuser">
+    <w:name w:val="Footnote Characters (user)"/>
     <w:qFormat/>
     <w:rPr>
       <w:vertAlign w:val="superscript"/>

</xml_diff>